<commit_message>
vault backup: 2024-09-19 20:10:09
</commit_message>
<xml_diff>
--- a/Centennial/Term 1/GNED - A Wellness Approach/Week 3 Lab Assignment/Week 3 Lab - Emotion, Humour & Laughter.docx
+++ b/Centennial/Term 1/GNED - A Wellness Approach/Week 3 Lab Assignment/Week 3 Lab - Emotion, Humour & Laughter.docx
@@ -1066,6 +1066,22 @@
           <w:sz w:val="22"/>
           <w:szCs w:val="22"/>
         </w:rPr>
+        <w:t>A few situations where it might be inappropriate to use humour</w:t>
+      </w:r>
+      <w:r>
+        <w:rPr>
+          <w:rFonts w:ascii="Helvetica Light" w:hAnsi="Helvetica Light" w:cs="Arial"/>
+          <w:sz w:val="22"/>
+          <w:szCs w:val="22"/>
+        </w:rPr>
+        <w:t xml:space="preserve"> to cope with stress are certain points of funerals and other serious events such as important meetings</w:t>
+      </w:r>
+      <w:r>
+        <w:rPr>
+          <w:rFonts w:ascii="Helvetica Light" w:hAnsi="Helvetica Light" w:cs="Arial"/>
+          <w:sz w:val="22"/>
+          <w:szCs w:val="22"/>
+        </w:rPr>
         <w:br/>
       </w:r>
     </w:p>
@@ -1180,6 +1196,36 @@
         </w:rPr>
         <w:t>this week.</w:t>
       </w:r>
+    </w:p>
+    <w:p>
+      <w:pPr>
+        <w:spacing w:line="276" w:lineRule="auto"/>
+        <w:ind w:left="720" w:right="-540"/>
+        <w:rPr>
+          <w:rFonts w:ascii="Helvetica Light" w:hAnsi="Helvetica Light" w:cs="Arial"/>
+          <w:sz w:val="22"/>
+          <w:szCs w:val="22"/>
+        </w:rPr>
+      </w:pPr>
+    </w:p>
+    <w:p>
+      <w:pPr>
+        <w:spacing w:line="276" w:lineRule="auto"/>
+        <w:ind w:left="720" w:right="-540"/>
+        <w:rPr>
+          <w:rFonts w:ascii="Helvetica Light" w:hAnsi="Helvetica Light" w:cs="Arial"/>
+          <w:sz w:val="22"/>
+          <w:szCs w:val="22"/>
+        </w:rPr>
+      </w:pPr>
+      <w:r>
+        <w:rPr>
+          <w:rFonts w:ascii="Helvetica Light" w:hAnsi="Helvetica Light" w:cs="Arial"/>
+          <w:sz w:val="22"/>
+          <w:szCs w:val="22"/>
+        </w:rPr>
+        <w:t>The way that we perceive events, in our minds, can change the way that our body feels. When we believe something to be negative, we can induce stress symptoms and/or reduce our body’s immune system. On the contrary, when we believe something to be positive or funny, we can recover from stress symptoms and promote a strong immune system.</w:t>
+      </w:r>
       <w:r>
         <w:rPr>
           <w:rFonts w:ascii="Helvetica Light" w:hAnsi="Helvetica Light" w:cs="Arial"/>
@@ -1219,13 +1265,56 @@
     <w:p>
       <w:pPr>
         <w:spacing w:line="276" w:lineRule="auto"/>
-        <w:ind w:right="-540"/>
-        <w:rPr>
-          <w:rFonts w:ascii="Helvetica Light" w:hAnsi="Helvetica Light" w:cs="Arial"/>
-          <w:sz w:val="22"/>
-          <w:szCs w:val="22"/>
-        </w:rPr>
-      </w:pPr>
+        <w:ind w:left="720" w:right="-540"/>
+        <w:rPr>
+          <w:rFonts w:ascii="Helvetica Light" w:hAnsi="Helvetica Light" w:cs="Arial"/>
+          <w:sz w:val="22"/>
+          <w:szCs w:val="22"/>
+        </w:rPr>
+      </w:pPr>
+    </w:p>
+    <w:p>
+      <w:pPr>
+        <w:spacing w:line="276" w:lineRule="auto"/>
+        <w:ind w:left="720" w:right="-540"/>
+        <w:rPr>
+          <w:rFonts w:ascii="Helvetica Light" w:hAnsi="Helvetica Light" w:cs="Arial"/>
+          <w:sz w:val="22"/>
+          <w:szCs w:val="22"/>
+        </w:rPr>
+      </w:pPr>
+      <w:r>
+        <w:rPr>
+          <w:rFonts w:ascii="Helvetica Light" w:hAnsi="Helvetica Light" w:cs="Arial"/>
+          <w:sz w:val="22"/>
+          <w:szCs w:val="22"/>
+        </w:rPr>
+        <w:t>Introducing humour into our lives often allows us to have a higher baseline of happiness which can make negative or stressful times less impactful on our moods. Our moods change how we perceive events</w:t>
+      </w:r>
+      <w:r>
+        <w:rPr>
+          <w:rFonts w:ascii="Helvetica Light" w:hAnsi="Helvetica Light" w:cs="Arial"/>
+          <w:sz w:val="22"/>
+          <w:szCs w:val="22"/>
+        </w:rPr>
+        <w:t xml:space="preserve"> and since laughing is indicative of having a good time, when we are laughing / happy we are more likely to find the positive side of a</w:t>
+      </w:r>
+      <w:r>
+        <w:rPr>
+          <w:rFonts w:ascii="Helvetica Light" w:hAnsi="Helvetica Light" w:cs="Arial"/>
+          <w:sz w:val="22"/>
+          <w:szCs w:val="22"/>
+        </w:rPr>
+        <w:t>n</w:t>
+      </w:r>
+      <w:r>
+        <w:rPr>
+          <w:rFonts w:ascii="Helvetica Light" w:hAnsi="Helvetica Light" w:cs="Arial"/>
+          <w:sz w:val="22"/>
+          <w:szCs w:val="22"/>
+        </w:rPr>
+        <w:t xml:space="preserve"> overly negative event.</w:t>
+      </w:r>
       <w:r>
         <w:rPr>
           <w:rFonts w:ascii="Helvetica Light" w:hAnsi="Helvetica Light" w:cs="Arial"/>
@@ -1321,10 +1410,17 @@
     <w:p>
       <w:pPr>
         <w:spacing w:line="276" w:lineRule="auto"/>
+        <w:ind w:left="720"/>
         <w:rPr>
           <w:rFonts w:ascii="Helvetica Light" w:hAnsi="Helvetica Light"/>
         </w:rPr>
       </w:pPr>
+      <w:r>
+        <w:rPr>
+          <w:rFonts w:ascii="Helvetica Light" w:hAnsi="Helvetica Light"/>
+        </w:rPr>
+        <w:t>I spent 30 minutes thinking of what my favourite joke is, but I think my humour doesn’t align with a typical joke. It’s more absurdism that I find funny.</w:t>
+      </w:r>
     </w:p>
     <w:p>
       <w:pPr>

</xml_diff>